<commit_message>
Minor Revision performed by Larson
</commit_message>
<xml_diff>
--- a/docs/design/EasigreenersDesignDoc.docx
+++ b/docs/design/EasigreenersDesignDoc.docx
@@ -139,7 +139,15 @@
           <w:rFonts w:ascii="Cambria" w:eastAsia="Cambria" w:hAnsi="Cambria" w:cs="Cambria"/>
           <w:sz w:val="24"/>
         </w:rPr>
-        <w:t xml:space="preserve">Larson Caldwell, Sam Graham, </w:t>
+        <w:t>Larson Caldwell, Sam Graham</w:t>
+      </w:r>
+      <w:proofErr w:type="gramStart"/>
+      <w:r>
+        <w:rPr>
+          <w:rFonts w:ascii="Cambria" w:eastAsia="Cambria" w:hAnsi="Cambria" w:cs="Cambria"/>
+          <w:sz w:val="24"/>
+        </w:rPr>
+        <w:t xml:space="preserve">,  </w:t>
       </w:r>
       <w:proofErr w:type="spellStart"/>
       <w:r>
@@ -150,6 +158,7 @@
         <w:t>Haru</w:t>
       </w:r>
       <w:proofErr w:type="spellEnd"/>
+      <w:proofErr w:type="gramEnd"/>
       <w:r>
         <w:rPr>
           <w:rFonts w:ascii="Cambria" w:eastAsia="Cambria" w:hAnsi="Cambria" w:cs="Cambria"/>
@@ -332,7 +341,23 @@
           <w:rFonts w:ascii="Cambria" w:eastAsia="Cambria" w:hAnsi="Cambria" w:cs="Cambria"/>
           <w:sz w:val="24"/>
         </w:rPr>
-        <w:t xml:space="preserve">As an instructor of several climate change courses, Brother Sargeant has created a simulation for students where they are able to model power plants. This simulation is wonderful for instructing these students, however the user experience is intimidating, </w:t>
+        <w:t xml:space="preserve">As an instructor of several climate change courses, Brother </w:t>
+      </w:r>
+      <w:proofErr w:type="spellStart"/>
+      <w:r>
+        <w:rPr>
+          <w:rFonts w:ascii="Cambria" w:eastAsia="Cambria" w:hAnsi="Cambria" w:cs="Cambria"/>
+          <w:sz w:val="24"/>
+        </w:rPr>
+        <w:t>Sargeant</w:t>
+      </w:r>
+      <w:proofErr w:type="spellEnd"/>
+      <w:r>
+        <w:rPr>
+          <w:rFonts w:ascii="Cambria" w:eastAsia="Cambria" w:hAnsi="Cambria" w:cs="Cambria"/>
+          <w:sz w:val="24"/>
+        </w:rPr>
+        <w:t xml:space="preserve"> has created a simulation for students where they are able to model power plants. This simulation is wonderful for instructing these students, however the user experience is intimidating, </w:t>
       </w:r>
       <w:r>
         <w:rPr>
@@ -750,8 +775,6 @@
         </w:rPr>
         <w:t xml:space="preserve">Not exceed their </w:t>
       </w:r>
-      <w:bookmarkStart w:id="0" w:name="_GoBack"/>
-      <w:bookmarkEnd w:id="0"/>
       <w:r>
         <w:rPr>
           <w:rFonts w:ascii="Cambria" w:eastAsia="Cambria" w:hAnsi="Cambria" w:cs="Cambria"/>
@@ -1116,46 +1139,43 @@
       <w:pPr>
         <w:widowControl w:val="0"/>
       </w:pPr>
-    </w:p>
-    <w:p>
-      <w:pPr>
-        <w:widowControl w:val="0"/>
-      </w:pPr>
-    </w:p>
-    <w:p>
-      <w:pPr>
-        <w:widowControl w:val="0"/>
-      </w:pPr>
+      <w:r>
+        <w:rPr>
+          <w:rFonts w:ascii="Cambria" w:eastAsia="Cambria" w:hAnsi="Cambria" w:cs="Cambria"/>
+          <w:sz w:val="24"/>
+        </w:rPr>
+        <w:t xml:space="preserve">This will be done by a </w:t>
+      </w:r>
+      <w:proofErr w:type="spellStart"/>
+      <w:r>
+        <w:rPr>
+          <w:rFonts w:ascii="Cambria" w:eastAsia="Cambria" w:hAnsi="Cambria" w:cs="Cambria"/>
+          <w:sz w:val="24"/>
+        </w:rPr>
+        <w:t>JavaFX</w:t>
+      </w:r>
+      <w:proofErr w:type="spellEnd"/>
+      <w:r>
+        <w:rPr>
+          <w:rFonts w:ascii="Cambria" w:eastAsia="Cambria" w:hAnsi="Cambria" w:cs="Cambria"/>
+          <w:sz w:val="24"/>
+        </w:rPr>
+        <w:t xml:space="preserve"> application. It will include a window for viewing any given round. This data will be gathered from the int</w:t>
+      </w:r>
+      <w:r>
+        <w:rPr>
+          <w:rFonts w:ascii="Cambria" w:eastAsia="Cambria" w:hAnsi="Cambria" w:cs="Cambria"/>
+          <w:sz w:val="24"/>
+        </w:rPr>
+        <w:t xml:space="preserve">ernet as a comma separated values file, which </w:t>
+      </w:r>
       <w:r>
         <w:rPr>
           <w:rFonts w:ascii="Cambria" w:eastAsia="Cambria" w:hAnsi="Cambria" w:cs="Cambria"/>
           <w:sz w:val="24"/>
         </w:rPr>
         <w:lastRenderedPageBreak/>
-        <w:t xml:space="preserve">This will be done by a </w:t>
-      </w:r>
-      <w:proofErr w:type="spellStart"/>
-      <w:r>
-        <w:rPr>
-          <w:rFonts w:ascii="Cambria" w:eastAsia="Cambria" w:hAnsi="Cambria" w:cs="Cambria"/>
-          <w:sz w:val="24"/>
-        </w:rPr>
-        <w:t>JavaFX</w:t>
-      </w:r>
-      <w:proofErr w:type="spellEnd"/>
-      <w:r>
-        <w:rPr>
-          <w:rFonts w:ascii="Cambria" w:eastAsia="Cambria" w:hAnsi="Cambria" w:cs="Cambria"/>
-          <w:sz w:val="24"/>
-        </w:rPr>
-        <w:t xml:space="preserve"> application. It will include a window for viewing any given round. This data will be gathered from the int</w:t>
-      </w:r>
-      <w:r>
-        <w:rPr>
-          <w:rFonts w:ascii="Cambria" w:eastAsia="Cambria" w:hAnsi="Cambria" w:cs="Cambria"/>
-          <w:sz w:val="24"/>
-        </w:rPr>
-        <w:t xml:space="preserve">ernet as a comma separated values file, which can be edited by an instructor. Once this has been downloaded, the student group will be able to add their information for that round. The program executes based on input and forms a file which is then sent to </w:t>
+        <w:t xml:space="preserve">can be edited by an instructor. Once this has been downloaded, the student group will be able to add their information for that round. The program executes based on input and forms a file which is then sent to </w:t>
       </w:r>
       <w:r>
         <w:rPr>
@@ -1253,105 +1273,808 @@
       <w:pPr>
         <w:widowControl w:val="0"/>
       </w:pPr>
-    </w:p>
-    <w:p>
-      <w:pPr>
-        <w:widowControl w:val="0"/>
-      </w:pPr>
-    </w:p>
-    <w:p>
-      <w:pPr>
-        <w:widowControl w:val="0"/>
-      </w:pPr>
-    </w:p>
-    <w:p>
-      <w:pPr>
-        <w:widowControl w:val="0"/>
-      </w:pPr>
-    </w:p>
-    <w:p>
-      <w:pPr>
-        <w:widowControl w:val="0"/>
-      </w:pPr>
-    </w:p>
-    <w:p>
-      <w:pPr>
-        <w:widowControl w:val="0"/>
-      </w:pPr>
-    </w:p>
-    <w:p>
-      <w:pPr>
-        <w:widowControl w:val="0"/>
-      </w:pPr>
-    </w:p>
-    <w:p>
-      <w:pPr>
-        <w:widowControl w:val="0"/>
-      </w:pPr>
-    </w:p>
-    <w:p>
-      <w:pPr>
-        <w:widowControl w:val="0"/>
-      </w:pPr>
-    </w:p>
-    <w:p>
-      <w:pPr>
-        <w:widowControl w:val="0"/>
-      </w:pPr>
-    </w:p>
-    <w:p>
-      <w:pPr>
-        <w:widowControl w:val="0"/>
-      </w:pPr>
-    </w:p>
-    <w:p>
-      <w:pPr>
-        <w:widowControl w:val="0"/>
-      </w:pPr>
-    </w:p>
-    <w:p>
-      <w:pPr>
-        <w:widowControl w:val="0"/>
-      </w:pPr>
-    </w:p>
-    <w:p>
-      <w:pPr>
-        <w:widowControl w:val="0"/>
-      </w:pPr>
-    </w:p>
-    <w:p>
-      <w:pPr>
-        <w:widowControl w:val="0"/>
-      </w:pPr>
-    </w:p>
-    <w:p>
-      <w:pPr>
-        <w:widowControl w:val="0"/>
-      </w:pPr>
       <w:r>
         <w:rPr>
           <w:rFonts w:ascii="Cambria" w:eastAsia="Cambria" w:hAnsi="Cambria" w:cs="Cambria"/>
           <w:b/>
           <w:sz w:val="24"/>
         </w:rPr>
+        <w:t>Class Descriptions:</w:t>
+      </w:r>
+    </w:p>
+    <w:p>
+      <w:pPr>
+        <w:widowControl w:val="0"/>
+      </w:pPr>
+      <w:r>
+        <w:rPr>
+          <w:rFonts w:ascii="Cambria" w:eastAsia="Cambria" w:hAnsi="Cambria" w:cs="Cambria"/>
+          <w:b/>
+          <w:sz w:val="24"/>
+        </w:rPr>
+        <w:t>SimCity</w:t>
+      </w:r>
+    </w:p>
+    <w:p>
+      <w:pPr>
+        <w:widowControl w:val="0"/>
+      </w:pPr>
+      <w:r>
+        <w:rPr>
+          <w:rFonts w:ascii="Cambria" w:eastAsia="Cambria" w:hAnsi="Cambria" w:cs="Cambria"/>
+          <w:sz w:val="24"/>
+        </w:rPr>
+        <w:t>This is the class that uses the user interface to display options and results as calculated by the simulator.  It will also use the CSV getter to access files and retrieve data to be used in the simulator class.</w:t>
+      </w:r>
+    </w:p>
+    <w:p>
+      <w:pPr>
+        <w:widowControl w:val="0"/>
+      </w:pPr>
+    </w:p>
+    <w:p>
+      <w:pPr>
+        <w:widowControl w:val="0"/>
+      </w:pPr>
+      <w:r>
+        <w:rPr>
+          <w:rFonts w:ascii="Cambria" w:eastAsia="Cambria" w:hAnsi="Cambria" w:cs="Cambria"/>
+          <w:b/>
+          <w:sz w:val="24"/>
+        </w:rPr>
+        <w:t>Simulator</w:t>
+      </w:r>
+    </w:p>
+    <w:p>
+      <w:pPr>
+        <w:widowControl w:val="0"/>
+      </w:pPr>
+      <w:r>
+        <w:rPr>
+          <w:rFonts w:ascii="Cambria" w:eastAsia="Cambria" w:hAnsi="Cambria" w:cs="Cambria"/>
+          <w:sz w:val="24"/>
+        </w:rPr>
+        <w:t>The simulator will run the algori</w:t>
+      </w:r>
+      <w:r>
+        <w:rPr>
+          <w:rFonts w:ascii="Cambria" w:eastAsia="Cambria" w:hAnsi="Cambria" w:cs="Cambria"/>
+          <w:sz w:val="24"/>
+        </w:rPr>
+        <w:t>thms of the program.  It will contain the three types of plants available and oil.  It will also contain the statistics of the country and their manipulation when influenced by technologies, upgrades, emission credits, market shares, and trades.</w:t>
+      </w:r>
+    </w:p>
+    <w:p>
+      <w:pPr>
+        <w:widowControl w:val="0"/>
+      </w:pPr>
+    </w:p>
+    <w:p>
+      <w:pPr>
+        <w:widowControl w:val="0"/>
+      </w:pPr>
+    </w:p>
+    <w:p>
+      <w:pPr>
+        <w:widowControl w:val="0"/>
+      </w:pPr>
+    </w:p>
+    <w:p>
+      <w:pPr>
+        <w:widowControl w:val="0"/>
+      </w:pPr>
+    </w:p>
+    <w:p>
+      <w:pPr>
+        <w:widowControl w:val="0"/>
+      </w:pPr>
+    </w:p>
+    <w:p>
+      <w:pPr>
+        <w:widowControl w:val="0"/>
+      </w:pPr>
+      <w:r>
+        <w:rPr>
+          <w:rFonts w:ascii="Cambria" w:eastAsia="Cambria" w:hAnsi="Cambria" w:cs="Cambria"/>
+          <w:b/>
+          <w:sz w:val="24"/>
+        </w:rPr>
         <w:lastRenderedPageBreak/>
-        <w:t>Appendix A: More Detailed</w:t>
-      </w:r>
+        <w:t>Plant</w:t>
+      </w:r>
+    </w:p>
+    <w:p>
+      <w:pPr>
+        <w:widowControl w:val="0"/>
+        <w:rPr>
+          <w:rFonts w:ascii="Cambria" w:eastAsia="Cambria" w:hAnsi="Cambria" w:cs="Cambria"/>
+          <w:sz w:val="24"/>
+        </w:rPr>
+      </w:pPr>
+      <w:r>
+        <w:rPr>
+          <w:rFonts w:ascii="Cambria" w:eastAsia="Cambria" w:hAnsi="Cambria" w:cs="Cambria"/>
+          <w:sz w:val="24"/>
+        </w:rPr>
+        <w:t>Thi</w:t>
+      </w:r>
+      <w:r>
+        <w:rPr>
+          <w:rFonts w:ascii="Cambria" w:eastAsia="Cambria" w:hAnsi="Cambria" w:cs="Cambria"/>
+          <w:sz w:val="24"/>
+        </w:rPr>
+        <w:t>s class contains information about a type of plant, such as the number, the cost to build each one, the energy that each plant produces,</w:t>
+      </w:r>
+      <w:r>
+        <w:rPr>
+          <w:rFonts w:ascii="Cambria" w:eastAsia="Cambria" w:hAnsi="Cambria" w:cs="Cambria"/>
+          <w:sz w:val="24"/>
+        </w:rPr>
+        <w:t xml:space="preserve"> </w:t>
+      </w:r>
+      <w:r>
+        <w:rPr>
+          <w:rFonts w:ascii="Cambria" w:eastAsia="Cambria" w:hAnsi="Cambria" w:cs="Cambria"/>
+          <w:sz w:val="24"/>
+        </w:rPr>
+        <w:t>and so forth</w:t>
+      </w:r>
+      <w:r>
+        <w:rPr>
+          <w:rFonts w:ascii="Cambria" w:eastAsia="Cambria" w:hAnsi="Cambria" w:cs="Cambria"/>
+          <w:sz w:val="24"/>
+        </w:rPr>
+        <w:t>.  This information is to</w:t>
+      </w:r>
+      <w:r>
+        <w:rPr>
+          <w:rFonts w:ascii="Cambria" w:eastAsia="Cambria" w:hAnsi="Cambria" w:cs="Cambria"/>
+          <w:sz w:val="24"/>
+        </w:rPr>
+        <w:t xml:space="preserve"> be manipulated and retrieved using getters and setters.</w:t>
+      </w:r>
+    </w:p>
+    <w:p>
+      <w:pPr>
+        <w:widowControl w:val="0"/>
+      </w:pPr>
+    </w:p>
+    <w:p>
+      <w:pPr>
+        <w:widowControl w:val="0"/>
+      </w:pPr>
+      <w:proofErr w:type="spellStart"/>
       <w:r>
         <w:rPr>
           <w:rFonts w:ascii="Cambria" w:eastAsia="Cambria" w:hAnsi="Cambria" w:cs="Cambria"/>
           <w:b/>
           <w:sz w:val="24"/>
         </w:rPr>
-        <w:t xml:space="preserve"> </w:t>
-      </w:r>
+        <w:t>FossilPlant</w:t>
+      </w:r>
+      <w:proofErr w:type="spellEnd"/>
+    </w:p>
+    <w:p>
+      <w:pPr>
+        <w:widowControl w:val="0"/>
+      </w:pPr>
+      <w:r>
+        <w:rPr>
+          <w:rFonts w:ascii="Cambria" w:eastAsia="Cambria" w:hAnsi="Cambria" w:cs="Cambria"/>
+          <w:sz w:val="24"/>
+        </w:rPr>
+        <w:t>This is a specialized plant that holds data specific to fossil plants.</w:t>
+      </w:r>
+    </w:p>
+    <w:p>
+      <w:pPr>
+        <w:widowControl w:val="0"/>
+      </w:pPr>
+    </w:p>
+    <w:p>
+      <w:pPr>
+        <w:widowControl w:val="0"/>
+      </w:pPr>
+      <w:proofErr w:type="spellStart"/>
       <w:r>
         <w:rPr>
           <w:rFonts w:ascii="Cambria" w:eastAsia="Cambria" w:hAnsi="Cambria" w:cs="Cambria"/>
           <w:b/>
           <w:sz w:val="24"/>
         </w:rPr>
-        <w:t>UML</w:t>
+        <w:t>NuclearPlant</w:t>
+      </w:r>
+      <w:proofErr w:type="spellEnd"/>
+    </w:p>
+    <w:p>
+      <w:pPr>
+        <w:widowControl w:val="0"/>
+      </w:pPr>
+      <w:r>
+        <w:rPr>
+          <w:rFonts w:ascii="Cambria" w:eastAsia="Cambria" w:hAnsi="Cambria" w:cs="Cambria"/>
+          <w:sz w:val="24"/>
+        </w:rPr>
+        <w:t xml:space="preserve">This is a specialized plant that holds data specific to </w:t>
+      </w:r>
+      <w:r>
+        <w:rPr>
+          <w:rFonts w:ascii="Cambria" w:eastAsia="Cambria" w:hAnsi="Cambria" w:cs="Cambria"/>
+          <w:sz w:val="24"/>
+        </w:rPr>
+        <w:t>nuclear</w:t>
+      </w:r>
+      <w:r>
+        <w:rPr>
+          <w:rFonts w:ascii="Cambria" w:eastAsia="Cambria" w:hAnsi="Cambria" w:cs="Cambria"/>
+          <w:sz w:val="24"/>
+        </w:rPr>
+        <w:t xml:space="preserve"> plants.</w:t>
+      </w:r>
+    </w:p>
+    <w:p>
+      <w:pPr>
+        <w:widowControl w:val="0"/>
+      </w:pPr>
+    </w:p>
+    <w:p>
+      <w:pPr>
+        <w:widowControl w:val="0"/>
+      </w:pPr>
+      <w:proofErr w:type="spellStart"/>
+      <w:r>
+        <w:rPr>
+          <w:rFonts w:ascii="Cambria" w:eastAsia="Cambria" w:hAnsi="Cambria" w:cs="Cambria"/>
+          <w:b/>
+          <w:sz w:val="24"/>
+        </w:rPr>
+        <w:t>RenewablePlant</w:t>
+      </w:r>
+      <w:proofErr w:type="spellEnd"/>
+    </w:p>
+    <w:p>
+      <w:pPr>
+        <w:widowControl w:val="0"/>
+      </w:pPr>
+      <w:r>
+        <w:rPr>
+          <w:rFonts w:ascii="Cambria" w:eastAsia="Cambria" w:hAnsi="Cambria" w:cs="Cambria"/>
+          <w:sz w:val="24"/>
+        </w:rPr>
+        <w:t xml:space="preserve">This is a specialized plant that holds data specific to </w:t>
+      </w:r>
+      <w:r>
+        <w:rPr>
+          <w:rFonts w:ascii="Cambria" w:eastAsia="Cambria" w:hAnsi="Cambria" w:cs="Cambria"/>
+          <w:sz w:val="24"/>
+        </w:rPr>
+        <w:t>renewable</w:t>
+      </w:r>
+      <w:r>
+        <w:rPr>
+          <w:rFonts w:ascii="Cambria" w:eastAsia="Cambria" w:hAnsi="Cambria" w:cs="Cambria"/>
+          <w:sz w:val="24"/>
+        </w:rPr>
+        <w:t xml:space="preserve"> plants.</w:t>
+      </w:r>
+    </w:p>
+    <w:p>
+      <w:pPr>
+        <w:widowControl w:val="0"/>
+      </w:pPr>
+    </w:p>
+    <w:p>
+      <w:pPr>
+        <w:widowControl w:val="0"/>
+      </w:pPr>
+      <w:r>
+        <w:rPr>
+          <w:rFonts w:ascii="Cambria" w:eastAsia="Cambria" w:hAnsi="Cambria" w:cs="Cambria"/>
+          <w:b/>
+          <w:sz w:val="24"/>
+        </w:rPr>
+        <w:t>Oil</w:t>
+      </w:r>
+    </w:p>
+    <w:p>
+      <w:pPr>
+        <w:widowControl w:val="0"/>
+      </w:pPr>
+      <w:r>
+        <w:rPr>
+          <w:rFonts w:ascii="Cambria" w:eastAsia="Cambria" w:hAnsi="Cambria" w:cs="Cambria"/>
+          <w:sz w:val="24"/>
+        </w:rPr>
+        <w:t xml:space="preserve">This class, like the plant class, contains information concerning the country’s oil statistics.  Specifically the daily consumption, growth, and emissions will be retrievable and </w:t>
+      </w:r>
+      <w:proofErr w:type="spellStart"/>
+      <w:r>
+        <w:rPr>
+          <w:rFonts w:ascii="Cambria" w:eastAsia="Cambria" w:hAnsi="Cambria" w:cs="Cambria"/>
+          <w:sz w:val="24"/>
+        </w:rPr>
+        <w:t>mutatable</w:t>
+      </w:r>
+      <w:proofErr w:type="spellEnd"/>
+      <w:r>
+        <w:rPr>
+          <w:rFonts w:ascii="Cambria" w:eastAsia="Cambria" w:hAnsi="Cambria" w:cs="Cambria"/>
+          <w:sz w:val="24"/>
+        </w:rPr>
+        <w:t xml:space="preserve"> through this class.</w:t>
+      </w:r>
+    </w:p>
+    <w:p>
+      <w:pPr>
+        <w:widowControl w:val="0"/>
+      </w:pPr>
+    </w:p>
+    <w:p>
+      <w:pPr>
+        <w:widowControl w:val="0"/>
+      </w:pPr>
+      <w:r>
+        <w:rPr>
+          <w:rFonts w:ascii="Cambria" w:eastAsia="Cambria" w:hAnsi="Cambria" w:cs="Cambria"/>
+          <w:b/>
+          <w:sz w:val="24"/>
+        </w:rPr>
+        <w:t>Technologies</w:t>
+      </w:r>
+    </w:p>
+    <w:p>
+      <w:pPr>
+        <w:widowControl w:val="0"/>
+      </w:pPr>
+      <w:r>
+        <w:rPr>
+          <w:rFonts w:ascii="Cambria" w:eastAsia="Cambria" w:hAnsi="Cambria" w:cs="Cambria"/>
+          <w:sz w:val="24"/>
+        </w:rPr>
+        <w:t>This class contains the changes that will be made to different aspects of power production and cash when they are implemented.</w:t>
+      </w:r>
+    </w:p>
+    <w:p>
+      <w:pPr>
+        <w:widowControl w:val="0"/>
+      </w:pPr>
+    </w:p>
+    <w:p>
+      <w:pPr>
+        <w:widowControl w:val="0"/>
+      </w:pPr>
+      <w:r>
+        <w:rPr>
+          <w:rFonts w:ascii="Cambria" w:eastAsia="Cambria" w:hAnsi="Cambria" w:cs="Cambria"/>
+          <w:b/>
+          <w:sz w:val="24"/>
+        </w:rPr>
+        <w:t>Trade</w:t>
+      </w:r>
+    </w:p>
+    <w:p>
+      <w:pPr>
+        <w:widowControl w:val="0"/>
+      </w:pPr>
+      <w:r>
+        <w:rPr>
+          <w:rFonts w:ascii="Cambria" w:eastAsia="Cambria" w:hAnsi="Cambria" w:cs="Cambria"/>
+          <w:sz w:val="24"/>
+        </w:rPr>
+        <w:t>This class contains the amount of cash, emission credits, market shares and technologies that will be traded, as specified</w:t>
+      </w:r>
+      <w:r>
+        <w:rPr>
+          <w:rFonts w:ascii="Cambria" w:eastAsia="Cambria" w:hAnsi="Cambria" w:cs="Cambria"/>
+          <w:sz w:val="24"/>
+        </w:rPr>
+        <w:t xml:space="preserve"> by the user.</w:t>
+      </w:r>
+    </w:p>
+    <w:p>
+      <w:pPr>
+        <w:widowControl w:val="0"/>
+      </w:pPr>
+    </w:p>
+    <w:p>
+      <w:pPr>
+        <w:widowControl w:val="0"/>
+      </w:pPr>
+      <w:proofErr w:type="spellStart"/>
+      <w:r>
+        <w:rPr>
+          <w:rFonts w:ascii="Cambria" w:eastAsia="Cambria" w:hAnsi="Cambria" w:cs="Cambria"/>
+          <w:b/>
+          <w:sz w:val="24"/>
+        </w:rPr>
+        <w:t>CSVGetter</w:t>
+      </w:r>
+      <w:proofErr w:type="spellEnd"/>
+    </w:p>
+    <w:p>
+      <w:pPr>
+        <w:widowControl w:val="0"/>
+      </w:pPr>
+      <w:r>
+        <w:rPr>
+          <w:rFonts w:ascii="Cambria" w:eastAsia="Cambria" w:hAnsi="Cambria" w:cs="Cambria"/>
+          <w:sz w:val="24"/>
+        </w:rPr>
+        <w:t>This class is in charge of retrieving information about a specific country scenario and using it to set up a program based on that situation.  It can also save any changes made and put them into files to be accessed later.</w:t>
+      </w:r>
+    </w:p>
+    <w:p>
+      <w:pPr>
+        <w:widowControl w:val="0"/>
+      </w:pPr>
+    </w:p>
+    <w:p>
+      <w:pPr>
+        <w:widowControl w:val="0"/>
+      </w:pPr>
+      <w:proofErr w:type="spellStart"/>
+      <w:r>
+        <w:rPr>
+          <w:rFonts w:ascii="Cambria" w:eastAsia="Cambria" w:hAnsi="Cambria" w:cs="Cambria"/>
+          <w:b/>
+          <w:sz w:val="24"/>
+        </w:rPr>
+        <w:t>UserInt</w:t>
+      </w:r>
+      <w:r>
+        <w:rPr>
+          <w:rFonts w:ascii="Cambria" w:eastAsia="Cambria" w:hAnsi="Cambria" w:cs="Cambria"/>
+          <w:b/>
+          <w:sz w:val="24"/>
+        </w:rPr>
+        <w:t>erface</w:t>
+      </w:r>
+      <w:proofErr w:type="spellEnd"/>
+    </w:p>
+    <w:p>
+      <w:pPr>
+        <w:widowControl w:val="0"/>
+      </w:pPr>
+      <w:r>
+        <w:rPr>
+          <w:rFonts w:ascii="Cambria" w:eastAsia="Cambria" w:hAnsi="Cambria" w:cs="Cambria"/>
+          <w:sz w:val="24"/>
+        </w:rPr>
+        <w:t>This class is a window and several buttons that will offer options to act and change the modifiable values.  It contains other windows to handle specific tasks and views.</w:t>
+      </w:r>
+    </w:p>
+    <w:p>
+      <w:pPr>
+        <w:widowControl w:val="0"/>
+      </w:pPr>
+    </w:p>
+    <w:p>
+      <w:pPr>
+        <w:widowControl w:val="0"/>
+      </w:pPr>
+      <w:proofErr w:type="spellStart"/>
+      <w:r>
+        <w:rPr>
+          <w:rFonts w:ascii="Cambria" w:eastAsia="Cambria" w:hAnsi="Cambria" w:cs="Cambria"/>
+          <w:b/>
+          <w:sz w:val="24"/>
+        </w:rPr>
+        <w:t>CountryWindow</w:t>
+      </w:r>
+      <w:proofErr w:type="spellEnd"/>
+    </w:p>
+    <w:p>
+      <w:pPr>
+        <w:widowControl w:val="0"/>
+      </w:pPr>
+      <w:r>
+        <w:rPr>
+          <w:rFonts w:ascii="Cambria" w:eastAsia="Cambria" w:hAnsi="Cambria" w:cs="Cambria"/>
+          <w:sz w:val="24"/>
+        </w:rPr>
+        <w:t>This window displays the statistics of the country, as calculat</w:t>
+      </w:r>
+      <w:r>
+        <w:rPr>
+          <w:rFonts w:ascii="Cambria" w:eastAsia="Cambria" w:hAnsi="Cambria" w:cs="Cambria"/>
+          <w:sz w:val="24"/>
+        </w:rPr>
+        <w:t>ed in the simulator.</w:t>
+      </w:r>
+    </w:p>
+    <w:p>
+      <w:pPr>
+        <w:widowControl w:val="0"/>
+      </w:pPr>
+    </w:p>
+    <w:p>
+      <w:pPr>
+        <w:widowControl w:val="0"/>
+      </w:pPr>
+    </w:p>
+    <w:p>
+      <w:pPr>
+        <w:widowControl w:val="0"/>
+      </w:pPr>
+      <w:proofErr w:type="spellStart"/>
+      <w:r>
+        <w:rPr>
+          <w:rFonts w:ascii="Cambria" w:eastAsia="Cambria" w:hAnsi="Cambria" w:cs="Cambria"/>
+          <w:b/>
+          <w:sz w:val="24"/>
+        </w:rPr>
+        <w:lastRenderedPageBreak/>
+        <w:t>PlantWindow</w:t>
+      </w:r>
+      <w:proofErr w:type="spellEnd"/>
+    </w:p>
+    <w:p>
+      <w:pPr>
+        <w:widowControl w:val="0"/>
+      </w:pPr>
+      <w:r>
+        <w:rPr>
+          <w:rFonts w:ascii="Cambria" w:eastAsia="Cambria" w:hAnsi="Cambria" w:cs="Cambria"/>
+          <w:sz w:val="24"/>
+        </w:rPr>
+        <w:t xml:space="preserve">This is a window that allows the user to view the statistics on a specific type of plant.  Buttons on this window will swap between the different kinds of </w:t>
+      </w:r>
+      <w:proofErr w:type="spellStart"/>
+      <w:r>
+        <w:rPr>
+          <w:rFonts w:ascii="Cambria" w:eastAsia="Cambria" w:hAnsi="Cambria" w:cs="Cambria"/>
+          <w:sz w:val="24"/>
+        </w:rPr>
+        <w:t>of</w:t>
+      </w:r>
+      <w:proofErr w:type="spellEnd"/>
+      <w:r>
+        <w:rPr>
+          <w:rFonts w:ascii="Cambria" w:eastAsia="Cambria" w:hAnsi="Cambria" w:cs="Cambria"/>
+          <w:sz w:val="24"/>
+        </w:rPr>
+        <w:t xml:space="preserve"> plants.  The user will be able to add plants, remove plants and </w:t>
+      </w:r>
+      <w:r>
+        <w:rPr>
+          <w:rFonts w:ascii="Cambria" w:eastAsia="Cambria" w:hAnsi="Cambria" w:cs="Cambria"/>
+          <w:sz w:val="24"/>
+        </w:rPr>
+        <w:t>purchase upgrades while watching the changes that take place from their actions.</w:t>
+      </w:r>
+    </w:p>
+    <w:p>
+      <w:pPr>
+        <w:widowControl w:val="0"/>
+      </w:pPr>
+    </w:p>
+    <w:p>
+      <w:pPr>
+        <w:widowControl w:val="0"/>
+      </w:pPr>
+      <w:proofErr w:type="spellStart"/>
+      <w:r>
+        <w:rPr>
+          <w:rFonts w:ascii="Cambria" w:eastAsia="Cambria" w:hAnsi="Cambria" w:cs="Cambria"/>
+          <w:b/>
+          <w:sz w:val="24"/>
+        </w:rPr>
+        <w:t>TechnologyWindow</w:t>
+      </w:r>
+      <w:proofErr w:type="spellEnd"/>
+    </w:p>
+    <w:p>
+      <w:pPr>
+        <w:widowControl w:val="0"/>
+      </w:pPr>
+      <w:r>
+        <w:rPr>
+          <w:rFonts w:ascii="Cambria" w:eastAsia="Cambria" w:hAnsi="Cambria" w:cs="Cambria"/>
+          <w:sz w:val="24"/>
+        </w:rPr>
+        <w:t>This is a window that displays to the user the various technologies he currently has.  He may implement them at this window and see what affect they will hav</w:t>
+      </w:r>
+      <w:r>
+        <w:rPr>
+          <w:rFonts w:ascii="Cambria" w:eastAsia="Cambria" w:hAnsi="Cambria" w:cs="Cambria"/>
+          <w:sz w:val="24"/>
+        </w:rPr>
+        <w:t>e on his country.</w:t>
+      </w:r>
+    </w:p>
+    <w:p>
+      <w:pPr>
+        <w:widowControl w:val="0"/>
+      </w:pPr>
+    </w:p>
+    <w:p>
+      <w:pPr>
+        <w:widowControl w:val="0"/>
+      </w:pPr>
+      <w:proofErr w:type="spellStart"/>
+      <w:r>
+        <w:rPr>
+          <w:rFonts w:ascii="Cambria" w:eastAsia="Cambria" w:hAnsi="Cambria" w:cs="Cambria"/>
+          <w:b/>
+          <w:sz w:val="24"/>
+        </w:rPr>
+        <w:t>GoalsWindow</w:t>
+      </w:r>
+      <w:proofErr w:type="spellEnd"/>
+    </w:p>
+    <w:p>
+      <w:pPr>
+        <w:widowControl w:val="0"/>
+      </w:pPr>
+      <w:r>
+        <w:rPr>
+          <w:rFonts w:ascii="Cambria" w:eastAsia="Cambria" w:hAnsi="Cambria" w:cs="Cambria"/>
+          <w:sz w:val="24"/>
+        </w:rPr>
+        <w:t>This window displays the goals of the country and whether or not they are being met.  The user can toggle between long and short term goals.  Graphs will be on both of these pages show the relative strengths of each statistic</w:t>
+      </w:r>
+      <w:r>
+        <w:rPr>
+          <w:rFonts w:ascii="Cambria" w:eastAsia="Cambria" w:hAnsi="Cambria" w:cs="Cambria"/>
+          <w:sz w:val="24"/>
+        </w:rPr>
+        <w:t>.</w:t>
+      </w:r>
+    </w:p>
+    <w:p>
+      <w:pPr>
+        <w:widowControl w:val="0"/>
+      </w:pPr>
+    </w:p>
+    <w:p>
+      <w:pPr>
+        <w:widowControl w:val="0"/>
+      </w:pPr>
+    </w:p>
+    <w:p>
+      <w:pPr>
+        <w:widowControl w:val="0"/>
+      </w:pPr>
+    </w:p>
+    <w:p>
+      <w:pPr>
+        <w:widowControl w:val="0"/>
+      </w:pPr>
+    </w:p>
+    <w:p>
+      <w:pPr>
+        <w:widowControl w:val="0"/>
+      </w:pPr>
+    </w:p>
+    <w:p>
+      <w:pPr>
+        <w:widowControl w:val="0"/>
+      </w:pPr>
+    </w:p>
+    <w:p>
+      <w:pPr>
+        <w:widowControl w:val="0"/>
+      </w:pPr>
+    </w:p>
+    <w:p>
+      <w:pPr>
+        <w:widowControl w:val="0"/>
+      </w:pPr>
+    </w:p>
+    <w:p>
+      <w:pPr>
+        <w:widowControl w:val="0"/>
+      </w:pPr>
+    </w:p>
+    <w:p>
+      <w:pPr>
+        <w:widowControl w:val="0"/>
+      </w:pPr>
+    </w:p>
+    <w:p>
+      <w:pPr>
+        <w:widowControl w:val="0"/>
+      </w:pPr>
+    </w:p>
+    <w:p>
+      <w:pPr>
+        <w:widowControl w:val="0"/>
+      </w:pPr>
+    </w:p>
+    <w:p>
+      <w:pPr>
+        <w:widowControl w:val="0"/>
+      </w:pPr>
+    </w:p>
+    <w:p>
+      <w:pPr>
+        <w:widowControl w:val="0"/>
+      </w:pPr>
+    </w:p>
+    <w:p>
+      <w:pPr>
+        <w:widowControl w:val="0"/>
+      </w:pPr>
+    </w:p>
+    <w:p>
+      <w:pPr>
+        <w:widowControl w:val="0"/>
+      </w:pPr>
+    </w:p>
+    <w:p>
+      <w:pPr>
+        <w:widowControl w:val="0"/>
+      </w:pPr>
+    </w:p>
+    <w:p>
+      <w:pPr>
+        <w:widowControl w:val="0"/>
+      </w:pPr>
+    </w:p>
+    <w:p>
+      <w:pPr>
+        <w:widowControl w:val="0"/>
+      </w:pPr>
+    </w:p>
+    <w:p>
+      <w:pPr>
+        <w:widowControl w:val="0"/>
+      </w:pPr>
+    </w:p>
+    <w:p>
+      <w:pPr>
+        <w:widowControl w:val="0"/>
+      </w:pPr>
+    </w:p>
+    <w:p>
+      <w:pPr>
+        <w:widowControl w:val="0"/>
+      </w:pPr>
+    </w:p>
+    <w:p>
+      <w:pPr>
+        <w:widowControl w:val="0"/>
+      </w:pPr>
+    </w:p>
+    <w:p>
+      <w:pPr>
+        <w:widowControl w:val="0"/>
+      </w:pPr>
+    </w:p>
+    <w:p>
+      <w:pPr>
+        <w:widowControl w:val="0"/>
+      </w:pPr>
+      <w:bookmarkStart w:id="0" w:name="_GoBack"/>
+      <w:bookmarkEnd w:id="0"/>
+    </w:p>
+    <w:p>
+      <w:pPr>
+        <w:widowControl w:val="0"/>
+      </w:pPr>
+    </w:p>
+    <w:p>
+      <w:pPr>
+        <w:widowControl w:val="0"/>
+      </w:pPr>
+    </w:p>
+    <w:p>
+      <w:pPr>
+        <w:widowControl w:val="0"/>
+      </w:pPr>
+    </w:p>
+    <w:p>
+      <w:pPr>
+        <w:widowControl w:val="0"/>
+      </w:pPr>
+      <w:r>
+        <w:rPr>
+          <w:rFonts w:ascii="Cambria" w:eastAsia="Cambria" w:hAnsi="Cambria" w:cs="Cambria"/>
+          <w:b/>
+          <w:sz w:val="24"/>
+        </w:rPr>
+        <w:lastRenderedPageBreak/>
+        <w:t>Appendix A: More Details into the UML</w:t>
       </w:r>
     </w:p>
     <w:p>
@@ -1496,13 +2219,13 @@
           <wp:inline distT="114300" distB="114300" distL="114300" distR="114300">
             <wp:extent cx="5943600" cy="4787900"/>
             <wp:effectExtent l="0" t="0" r="0" b="0"/>
-            <wp:docPr id="7" name="image02.png" descr="Displaying Fossil.png"/>
+            <wp:docPr id="7" name="image05.png" descr="Displaying Fossil.png"/>
             <wp:cNvGraphicFramePr/>
             <a:graphic xmlns:a="http://schemas.openxmlformats.org/drawingml/2006/main">
               <a:graphicData uri="http://schemas.openxmlformats.org/drawingml/2006/picture">
                 <pic:pic xmlns:pic="http://schemas.openxmlformats.org/drawingml/2006/picture">
                   <pic:nvPicPr>
-                    <pic:cNvPr id="0" name="image02.png" descr="Displaying Fossil.png"/>
+                    <pic:cNvPr id="0" name="image05.png" descr="Displaying Fossil.png"/>
                     <pic:cNvPicPr preferRelativeResize="0"/>
                   </pic:nvPicPr>
                   <pic:blipFill>
@@ -1547,13 +2270,13 @@
           <wp:inline distT="114300" distB="114300" distL="114300" distR="114300">
             <wp:extent cx="5943600" cy="4787900"/>
             <wp:effectExtent l="0" t="0" r="0" b="0"/>
-            <wp:docPr id="2" name="image05.png" descr="Displaying Technologies.png"/>
+            <wp:docPr id="2" name="image03.png" descr="Displaying Technologies.png"/>
             <wp:cNvGraphicFramePr/>
             <a:graphic xmlns:a="http://schemas.openxmlformats.org/drawingml/2006/main">
               <a:graphicData uri="http://schemas.openxmlformats.org/drawingml/2006/picture">
                 <pic:pic xmlns:pic="http://schemas.openxmlformats.org/drawingml/2006/picture">
                   <pic:nvPicPr>
-                    <pic:cNvPr id="0" name="image05.png" descr="Displaying Technologies.png"/>
+                    <pic:cNvPr id="0" name="image03.png" descr="Displaying Technologies.png"/>
                     <pic:cNvPicPr preferRelativeResize="0"/>
                   </pic:nvPicPr>
                   <pic:blipFill>
@@ -1629,13 +2352,13 @@
           <wp:inline distT="114300" distB="114300" distL="114300" distR="114300">
             <wp:extent cx="5943600" cy="4813300"/>
             <wp:effectExtent l="0" t="0" r="0" b="0"/>
-            <wp:docPr id="1" name="image03.png" descr="Displaying Short.png"/>
+            <wp:docPr id="1" name="image02.png" descr="Displaying Short.png"/>
             <wp:cNvGraphicFramePr/>
             <a:graphic xmlns:a="http://schemas.openxmlformats.org/drawingml/2006/main">
               <a:graphicData uri="http://schemas.openxmlformats.org/drawingml/2006/picture">
                 <pic:pic xmlns:pic="http://schemas.openxmlformats.org/drawingml/2006/picture">
                   <pic:nvPicPr>
-                    <pic:cNvPr id="0" name="image03.png" descr="Displaying Short.png"/>
+                    <pic:cNvPr id="0" name="image02.png" descr="Displaying Short.png"/>
                     <pic:cNvPicPr preferRelativeResize="0"/>
                   </pic:nvPicPr>
                   <pic:blipFill>
@@ -1661,26 +2384,6 @@
           </wp:inline>
         </w:drawing>
       </w:r>
-    </w:p>
-    <w:p>
-      <w:pPr>
-        <w:widowControl w:val="0"/>
-      </w:pPr>
-    </w:p>
-    <w:p>
-      <w:pPr>
-        <w:widowControl w:val="0"/>
-      </w:pPr>
-    </w:p>
-    <w:p>
-      <w:pPr>
-        <w:widowControl w:val="0"/>
-      </w:pPr>
-    </w:p>
-    <w:p>
-      <w:pPr>
-        <w:widowControl w:val="0"/>
-      </w:pPr>
     </w:p>
     <w:p>
       <w:pPr>
@@ -1810,7 +2513,7 @@
       <w:rPr>
         <w:noProof/>
       </w:rPr>
-      <w:t>2</w:t>
+      <w:t>4</w:t>
     </w:r>
     <w:r>
       <w:fldChar w:fldCharType="end"/>
@@ -1831,7 +2534,7 @@
       <w:rPr>
         <w:noProof/>
       </w:rPr>
-      <w:t>10</w:t>
+      <w:t>12</w:t>
     </w:r>
     <w:r>
       <w:fldChar w:fldCharType="end"/>
@@ -1902,9 +2605,9 @@
 <file path=word/numbering.xml><?xml version="1.0" encoding="utf-8"?>
 <w:numbering xmlns:wpc="http://schemas.microsoft.com/office/word/2010/wordprocessingCanvas" xmlns:mc="http://schemas.openxmlformats.org/markup-compatibility/2006" xmlns:o="urn:schemas-microsoft-com:office:office" xmlns:r="http://schemas.openxmlformats.org/officeDocument/2006/relationships" xmlns:m="http://schemas.openxmlformats.org/officeDocument/2006/math" xmlns:v="urn:schemas-microsoft-com:vml" xmlns:wp14="http://schemas.microsoft.com/office/word/2010/wordprocessingDrawing" xmlns:wp="http://schemas.openxmlformats.org/drawingml/2006/wordprocessingDrawing" xmlns:w10="urn:schemas-microsoft-com:office:word" xmlns:w="http://schemas.openxmlformats.org/wordprocessingml/2006/main" xmlns:w14="http://schemas.microsoft.com/office/word/2010/wordml" xmlns:wpg="http://schemas.microsoft.com/office/word/2010/wordprocessingGroup" xmlns:wpi="http://schemas.microsoft.com/office/word/2010/wordprocessingInk" xmlns:wne="http://schemas.microsoft.com/office/word/2006/wordml" xmlns:wps="http://schemas.microsoft.com/office/word/2010/wordprocessingShape" mc:Ignorable="w14 wp14">
   <w:abstractNum w:abstractNumId="0">
-    <w:nsid w:val="0BFF557D"/>
+    <w:nsid w:val="16B25A94"/>
     <w:multiLevelType w:val="multilevel"/>
-    <w:tmpl w:val="A65A7CE4"/>
+    <w:tmpl w:val="2DA44DCA"/>
     <w:lvl w:ilvl="0">
       <w:start w:val="1"/>
       <w:numFmt w:val="decimal"/>
@@ -2015,9 +2718,9 @@
     </w:lvl>
   </w:abstractNum>
   <w:abstractNum w:abstractNumId="1">
-    <w:nsid w:val="2EDF5CD9"/>
+    <w:nsid w:val="384E5552"/>
     <w:multiLevelType w:val="multilevel"/>
-    <w:tmpl w:val="709813CE"/>
+    <w:tmpl w:val="CAB29518"/>
     <w:lvl w:ilvl="0">
       <w:start w:val="1"/>
       <w:numFmt w:val="decimal"/>
@@ -2128,9 +2831,9 @@
     </w:lvl>
   </w:abstractNum>
   <w:abstractNum w:abstractNumId="2">
-    <w:nsid w:val="5D2F2541"/>
+    <w:nsid w:val="47F554CF"/>
     <w:multiLevelType w:val="multilevel"/>
-    <w:tmpl w:val="DF08F588"/>
+    <w:tmpl w:val="A92477AC"/>
     <w:lvl w:ilvl="0">
       <w:start w:val="1"/>
       <w:numFmt w:val="decimal"/>
@@ -2241,9 +2944,9 @@
     </w:lvl>
   </w:abstractNum>
   <w:abstractNum w:abstractNumId="3">
-    <w:nsid w:val="7C2E45BB"/>
+    <w:nsid w:val="4B443FA2"/>
     <w:multiLevelType w:val="multilevel"/>
-    <w:tmpl w:val="B21A059A"/>
+    <w:tmpl w:val="CA1053BC"/>
     <w:lvl w:ilvl="0">
       <w:start w:val="1"/>
       <w:numFmt w:val="decimal"/>
@@ -2700,7 +3403,7 @@
     <w:uiPriority w:val="99"/>
     <w:semiHidden/>
     <w:unhideWhenUsed/>
-    <w:rsid w:val="005C6BA5"/>
+    <w:rsid w:val="00592CA4"/>
     <w:pPr>
       <w:spacing w:line="240" w:lineRule="auto"/>
     </w:pPr>
@@ -2716,7 +3419,7 @@
     <w:link w:val="BalloonText"/>
     <w:uiPriority w:val="99"/>
     <w:semiHidden/>
-    <w:rsid w:val="005C6BA5"/>
+    <w:rsid w:val="00592CA4"/>
     <w:rPr>
       <w:rFonts w:ascii="Tahoma" w:eastAsia="Arial" w:hAnsi="Tahoma" w:cs="Tahoma"/>
       <w:color w:val="000000"/>
@@ -3059,7 +3762,7 @@
     <w:uiPriority w:val="99"/>
     <w:semiHidden/>
     <w:unhideWhenUsed/>
-    <w:rsid w:val="005C6BA5"/>
+    <w:rsid w:val="00592CA4"/>
     <w:pPr>
       <w:spacing w:line="240" w:lineRule="auto"/>
     </w:pPr>
@@ -3075,7 +3778,7 @@
     <w:link w:val="BalloonText"/>
     <w:uiPriority w:val="99"/>
     <w:semiHidden/>
-    <w:rsid w:val="005C6BA5"/>
+    <w:rsid w:val="00592CA4"/>
     <w:rPr>
       <w:rFonts w:ascii="Tahoma" w:eastAsia="Arial" w:hAnsi="Tahoma" w:cs="Tahoma"/>
       <w:color w:val="000000"/>

</xml_diff>